<commit_message>
minor change to text
git-svn-id: svn://127.0.0.1/Core@7322 17c802ae-cbca-534c-9e8e-6d19a4926c45
</commit_message>
<xml_diff>
--- a/trunk/doc/readme_nm_4301_fix17.docx
+++ b/trunk/doc/readme_nm_4301_fix17.docx
@@ -20,9 +20,7 @@
           <w:szCs w:val="54"/>
         </w:rPr>
       </w:pPr>
-      <w:bookmarkStart w:id="0" w:name="_GoBack"/>
     </w:p>
-    <w:bookmarkEnd w:id="0"/>
     <w:p>
       <w:pPr>
         <w:widowControl w:val="0"/>
@@ -446,14 +444,6 @@
         <w:gridCol w:w="6662"/>
       </w:tblGrid>
       <w:tr>
-        <w:tblPrEx>
-          <w:tblCellMar>
-            <w:top w:w="0" w:type="dxa"/>
-            <w:left w:w="0" w:type="dxa"/>
-            <w:bottom w:w="0" w:type="dxa"/>
-            <w:right w:w="0" w:type="dxa"/>
-          </w:tblCellMar>
-        </w:tblPrEx>
         <w:trPr>
           <w:cantSplit/>
           <w:tblHeader/>
@@ -547,14 +537,6 @@
         </w:tc>
       </w:tr>
       <w:tr>
-        <w:tblPrEx>
-          <w:tblCellMar>
-            <w:top w:w="0" w:type="dxa"/>
-            <w:left w:w="0" w:type="dxa"/>
-            <w:bottom w:w="0" w:type="dxa"/>
-            <w:right w:w="0" w:type="dxa"/>
-          </w:tblCellMar>
-        </w:tblPrEx>
         <w:trPr>
           <w:cantSplit/>
           <w:tblHeader/>
@@ -639,14 +621,6 @@
         </w:tc>
       </w:tr>
       <w:tr>
-        <w:tblPrEx>
-          <w:tblCellMar>
-            <w:top w:w="0" w:type="dxa"/>
-            <w:left w:w="0" w:type="dxa"/>
-            <w:bottom w:w="0" w:type="dxa"/>
-            <w:right w:w="0" w:type="dxa"/>
-          </w:tblCellMar>
-        </w:tblPrEx>
         <w:trPr>
           <w:cantSplit/>
           <w:tblHeader/>
@@ -722,14 +696,6 @@
         </w:tc>
       </w:tr>
       <w:tr>
-        <w:tblPrEx>
-          <w:tblCellMar>
-            <w:top w:w="0" w:type="dxa"/>
-            <w:left w:w="0" w:type="dxa"/>
-            <w:bottom w:w="0" w:type="dxa"/>
-            <w:right w:w="0" w:type="dxa"/>
-          </w:tblCellMar>
-        </w:tblPrEx>
         <w:trPr>
           <w:cantSplit/>
           <w:tblHeader/>
@@ -887,14 +853,6 @@
         </w:tc>
       </w:tr>
       <w:tr>
-        <w:tblPrEx>
-          <w:tblCellMar>
-            <w:top w:w="0" w:type="dxa"/>
-            <w:left w:w="0" w:type="dxa"/>
-            <w:bottom w:w="0" w:type="dxa"/>
-            <w:right w:w="0" w:type="dxa"/>
-          </w:tblCellMar>
-        </w:tblPrEx>
         <w:trPr>
           <w:cantSplit/>
           <w:tblHeader/>
@@ -979,14 +937,6 @@
         </w:tc>
       </w:tr>
       <w:tr>
-        <w:tblPrEx>
-          <w:tblCellMar>
-            <w:top w:w="0" w:type="dxa"/>
-            <w:left w:w="0" w:type="dxa"/>
-            <w:bottom w:w="0" w:type="dxa"/>
-            <w:right w:w="0" w:type="dxa"/>
-          </w:tblCellMar>
-        </w:tblPrEx>
         <w:trPr>
           <w:cantSplit/>
           <w:tblHeader/>
@@ -1071,14 +1021,6 @@
         </w:tc>
       </w:tr>
       <w:tr>
-        <w:tblPrEx>
-          <w:tblCellMar>
-            <w:top w:w="0" w:type="dxa"/>
-            <w:left w:w="0" w:type="dxa"/>
-            <w:bottom w:w="0" w:type="dxa"/>
-            <w:right w:w="0" w:type="dxa"/>
-          </w:tblCellMar>
-        </w:tblPrEx>
         <w:trPr>
           <w:cantSplit/>
           <w:tblHeader/>
@@ -1163,14 +1105,6 @@
         </w:tc>
       </w:tr>
       <w:tr>
-        <w:tblPrEx>
-          <w:tblCellMar>
-            <w:top w:w="0" w:type="dxa"/>
-            <w:left w:w="0" w:type="dxa"/>
-            <w:bottom w:w="0" w:type="dxa"/>
-            <w:right w:w="0" w:type="dxa"/>
-          </w:tblCellMar>
-        </w:tblPrEx>
         <w:trPr>
           <w:cantSplit/>
           <w:tblHeader/>
@@ -1328,14 +1262,6 @@
         <w:gridCol w:w="1275"/>
       </w:tblGrid>
       <w:tr>
-        <w:tblPrEx>
-          <w:tblCellMar>
-            <w:top w:w="0" w:type="dxa"/>
-            <w:left w:w="0" w:type="dxa"/>
-            <w:bottom w:w="0" w:type="dxa"/>
-            <w:right w:w="0" w:type="dxa"/>
-          </w:tblCellMar>
-        </w:tblPrEx>
         <w:trPr>
           <w:cantSplit/>
           <w:tblHeader/>
@@ -1422,14 +1348,6 @@
         </w:tc>
       </w:tr>
       <w:tr>
-        <w:tblPrEx>
-          <w:tblCellMar>
-            <w:top w:w="0" w:type="dxa"/>
-            <w:left w:w="0" w:type="dxa"/>
-            <w:bottom w:w="0" w:type="dxa"/>
-            <w:right w:w="0" w:type="dxa"/>
-          </w:tblCellMar>
-        </w:tblPrEx>
         <w:trPr>
           <w:cantSplit/>
         </w:trPr>
@@ -1460,6 +1378,7 @@
                 <w:szCs w:val="18"/>
               </w:rPr>
             </w:pPr>
+            <w:proofErr w:type="spellStart"/>
             <w:r>
               <w:rPr>
                 <w:rFonts w:ascii="Calibri" w:hAnsi="Calibri" w:cs="Calibri"/>
@@ -1469,6 +1388,7 @@
               </w:rPr>
               <w:t>doc_bundle_loader.pkw</w:t>
             </w:r>
+            <w:proofErr w:type="spellEnd"/>
           </w:p>
         </w:tc>
         <w:tc>
@@ -1796,14 +1716,6 @@
         <w:gridCol w:w="1134"/>
       </w:tblGrid>
       <w:tr>
-        <w:tblPrEx>
-          <w:tblCellMar>
-            <w:top w:w="0" w:type="dxa"/>
-            <w:left w:w="0" w:type="dxa"/>
-            <w:bottom w:w="0" w:type="dxa"/>
-            <w:right w:w="0" w:type="dxa"/>
-          </w:tblCellMar>
-        </w:tblPrEx>
         <w:trPr>
           <w:cantSplit/>
           <w:tblHeader/>
@@ -1986,14 +1898,6 @@
         </w:tc>
       </w:tr>
       <w:tr>
-        <w:tblPrEx>
-          <w:tblCellMar>
-            <w:top w:w="0" w:type="dxa"/>
-            <w:left w:w="0" w:type="dxa"/>
-            <w:bottom w:w="0" w:type="dxa"/>
-            <w:right w:w="0" w:type="dxa"/>
-          </w:tblCellMar>
-        </w:tblPrEx>
         <w:trPr>
           <w:cantSplit/>
         </w:trPr>
@@ -2069,8 +1973,84 @@
                 <w:sz w:val="16"/>
                 <w:szCs w:val="16"/>
               </w:rPr>
-              <w:t>The doc-bundle-loader would create documents with a date-issued value with a corrupted century due to an inadequate date conversion. This problem could arise through th euse of the default values in the argument to the API but is also caused from the direct call to the API in the doc-bundle-loader package body. The problem is corrected both in the default values in the base API inside the doc-bundle-loader package.</w:t>
+              <w:t>The doc-bundle-loader would create documents with a date-issued value with a corrupted century due to an inadequate date conversion. This</w:t>
             </w:r>
+            <w:r>
+              <w:rPr>
+                <w:rFonts w:ascii="Calibri" w:hAnsi="Calibri" w:cs="Calibri"/>
+                <w:color w:val="000000"/>
+                <w:sz w:val="16"/>
+                <w:szCs w:val="16"/>
+              </w:rPr>
+              <w:t xml:space="preserve"> problem could arise through th</w:t>
+            </w:r>
+            <w:r>
+              <w:rPr>
+                <w:rFonts w:ascii="Calibri" w:hAnsi="Calibri" w:cs="Calibri"/>
+                <w:color w:val="000000"/>
+                <w:sz w:val="16"/>
+                <w:szCs w:val="16"/>
+              </w:rPr>
+              <w:t>e</w:t>
+            </w:r>
+            <w:r>
+              <w:rPr>
+                <w:rFonts w:ascii="Calibri" w:hAnsi="Calibri" w:cs="Calibri"/>
+                <w:color w:val="000000"/>
+                <w:sz w:val="16"/>
+                <w:szCs w:val="16"/>
+              </w:rPr>
+              <w:t xml:space="preserve"> </w:t>
+            </w:r>
+            <w:r>
+              <w:rPr>
+                <w:rFonts w:ascii="Calibri" w:hAnsi="Calibri" w:cs="Calibri"/>
+                <w:color w:val="000000"/>
+                <w:sz w:val="16"/>
+                <w:szCs w:val="16"/>
+              </w:rPr>
+              <w:t>use of the default values in the argument to the API but is also caused from the direct call to the API in the doc-bundle-loader package body. The problem is corrected</w:t>
+            </w:r>
+            <w:r>
+              <w:rPr>
+                <w:rFonts w:ascii="Calibri" w:hAnsi="Calibri" w:cs="Calibri"/>
+                <w:color w:val="000000"/>
+                <w:sz w:val="16"/>
+                <w:szCs w:val="16"/>
+              </w:rPr>
+              <w:t xml:space="preserve"> in this fix purely from the use of the </w:t>
+            </w:r>
+            <w:proofErr w:type="spellStart"/>
+            <w:r>
+              <w:rPr>
+                <w:rFonts w:ascii="Calibri" w:hAnsi="Calibri" w:cs="Calibri"/>
+                <w:color w:val="000000"/>
+                <w:sz w:val="16"/>
+                <w:szCs w:val="16"/>
+              </w:rPr>
+              <w:t>doc_bundle_loader</w:t>
+            </w:r>
+            <w:proofErr w:type="spellEnd"/>
+            <w:r>
+              <w:rPr>
+                <w:rFonts w:ascii="Calibri" w:hAnsi="Calibri" w:cs="Calibri"/>
+                <w:color w:val="000000"/>
+                <w:sz w:val="16"/>
+                <w:szCs w:val="16"/>
+              </w:rPr>
+              <w:t xml:space="preserve"> package although in future releases, the fix is made in </w:t>
+            </w:r>
+            <w:r>
+              <w:rPr>
+                <w:rFonts w:ascii="Calibri" w:hAnsi="Calibri" w:cs="Calibri"/>
+                <w:color w:val="000000"/>
+                <w:sz w:val="16"/>
+                <w:szCs w:val="16"/>
+              </w:rPr>
+              <w:t>both the default values in the base API inside the doc-bundle-loader package.</w:t>
+            </w:r>
+            <w:bookmarkStart w:id="0" w:name="_GoBack"/>
+            <w:bookmarkEnd w:id="0"/>
           </w:p>
         </w:tc>
         <w:tc>

</xml_diff>